<commit_message>
continued with the book
</commit_message>
<xml_diff>
--- a/Description/אילן דוברומילסקי - מסמך עיצוב.docx
+++ b/Description/אילן דוברומילסקי - מסמך עיצוב.docx
@@ -623,9 +623,11 @@
         </w:rPr>
         <w:t xml:space="preserve"> (בשימוש של </w:t>
       </w:r>
+      <w:proofErr w:type="spellStart"/>
       <w:r>
         <w:t>scapy</w:t>
       </w:r>
+      <w:proofErr w:type="spellEnd"/>
       <w:r>
         <w:rPr>
           <w:rFonts w:hint="cs"/>
@@ -926,16 +928,7 @@
           <w:rFonts w:hint="cs"/>
           <w:rtl/>
         </w:rPr>
-        <w:t>החסרון הוא שלפעמים יש קוד נוסף המכין הרחבה עתידית שלעולם לא ישומש. כלומר כתיבת קוד לא דרו</w:t>
-      </w:r>
-      <w:bookmarkStart w:id="0" w:name="_GoBack"/>
-      <w:bookmarkEnd w:id="0"/>
-      <w:r>
-        <w:rPr>
-          <w:rFonts w:hint="cs"/>
-          <w:rtl/>
-        </w:rPr>
-        <w:t>ש.</w:t>
+        <w:t>החסרון הוא שלפעמים יש קוד נוסף המכין הרחבה עתידית שלעולם לא ישומש. כלומר כתיבת קוד לא דרוש.</w:t>
       </w:r>
     </w:p>
     <w:p>
@@ -987,6 +980,7 @@
         <w:bidi/>
         <w:rPr>
           <w:iCs/>
+          <w:color w:val="767171" w:themeColor="background2" w:themeShade="80"/>
           <w:rtl/>
         </w:rPr>
       </w:pPr>
@@ -994,6 +988,7 @@
         <w:rPr>
           <w:rFonts w:hint="cs"/>
           <w:iCs/>
+          <w:color w:val="767171" w:themeColor="background2" w:themeShade="80"/>
           <w:rtl/>
         </w:rPr>
         <w:t>כאן יופיע תיעוד של מבני נתונים שונים / פרוטוקולים המשמשים אותנו במערכת</w:t>
@@ -1004,6 +999,7 @@
         <w:bidi/>
         <w:rPr>
           <w:bCs/>
+          <w:color w:val="767171" w:themeColor="background2" w:themeShade="80"/>
           <w:rtl/>
         </w:rPr>
       </w:pPr>
@@ -1013,11 +1009,13 @@
         <w:bidi/>
         <w:ind w:firstLine="361"/>
         <w:rPr>
-          <w:rtl/>
-        </w:rPr>
-      </w:pPr>
-      <w:r>
-        <w:rPr>
+          <w:color w:val="767171" w:themeColor="background2" w:themeShade="80"/>
+          <w:rtl/>
+        </w:rPr>
+      </w:pPr>
+      <w:r>
+        <w:rPr>
+          <w:color w:val="767171" w:themeColor="background2" w:themeShade="80"/>
           <w:rtl/>
         </w:rPr>
         <w:t>בסעיף זה יש לפרט את כל סוגי המידע אשר מועבר או נשמר במערכת - בין אם בין רכיבים, בין מודולים או בכל צורה אחרת (כלומר גם אם זה משמש רק לתקשורת פנימית ולא ע"ג הרשת, או למשל אם זה משהו ששומרים לקובץ/בסיס נתונים)</w:t>
@@ -1025,6 +1023,7 @@
       <w:r>
         <w:rPr>
           <w:rFonts w:hint="cs"/>
+          <w:color w:val="767171" w:themeColor="background2" w:themeShade="80"/>
           <w:rtl/>
         </w:rPr>
         <w:t>.</w:t>
@@ -1034,16 +1033,21 @@
       <w:pPr>
         <w:pStyle w:val="ListBullet"/>
         <w:bidi/>
-      </w:pPr>
-      <w:r>
-        <w:rPr>
-          <w:rFonts w:hint="cs"/>
+        <w:rPr>
+          <w:color w:val="767171" w:themeColor="background2" w:themeShade="80"/>
+        </w:rPr>
+      </w:pPr>
+      <w:r>
+        <w:rPr>
+          <w:rFonts w:hint="cs"/>
+          <w:color w:val="767171" w:themeColor="background2" w:themeShade="80"/>
           <w:rtl/>
         </w:rPr>
         <w:t>ל</w:t>
       </w:r>
       <w:r>
         <w:rPr>
+          <w:color w:val="767171" w:themeColor="background2" w:themeShade="80"/>
           <w:rtl/>
         </w:rPr>
         <w:t xml:space="preserve">כל סוג מידע כזה יש </w:t>
@@ -1051,12 +1055,14 @@
       <w:r>
         <w:rPr>
           <w:rFonts w:hint="cs"/>
+          <w:color w:val="767171" w:themeColor="background2" w:themeShade="80"/>
           <w:rtl/>
         </w:rPr>
         <w:t>לפרט על ה</w:t>
       </w:r>
       <w:r>
         <w:rPr>
+          <w:color w:val="767171" w:themeColor="background2" w:themeShade="80"/>
           <w:rtl/>
         </w:rPr>
         <w:t xml:space="preserve">שדות </w:t>
@@ -1064,18 +1070,21 @@
       <w:r>
         <w:rPr>
           <w:rFonts w:hint="cs"/>
+          <w:color w:val="767171" w:themeColor="background2" w:themeShade="80"/>
           <w:rtl/>
         </w:rPr>
         <w:t xml:space="preserve">אותן </w:t>
       </w:r>
       <w:r>
         <w:rPr>
+          <w:color w:val="767171" w:themeColor="background2" w:themeShade="80"/>
           <w:rtl/>
         </w:rPr>
         <w:t>הוא מכיל ומאיזה סוג כל שדה, מה טווח הערכים הרלוונטי לגביו וכל הגבלה או מידע נוסף אחר שאתם מוצאים לנכון (למשל: האם מותר שהשדה יהיה ריק ומה המשמעות של זה, אורך או ערך מיני</w:t>
       </w:r>
       <w:r>
         <w:rPr>
+          <w:color w:val="767171" w:themeColor="background2" w:themeShade="80"/>
           <w:rtl/>
         </w:rPr>
         <w:t>מלי/מקסימלי למספר או למחרוזת)</w:t>
@@ -1085,15 +1094,20 @@
       <w:pPr>
         <w:pStyle w:val="ListBullet"/>
         <w:bidi/>
-      </w:pPr>
-      <w:r>
-        <w:rPr>
+        <w:rPr>
+          <w:color w:val="767171" w:themeColor="background2" w:themeShade="80"/>
+        </w:rPr>
+      </w:pPr>
+      <w:r>
+        <w:rPr>
+          <w:color w:val="767171" w:themeColor="background2" w:themeShade="80"/>
           <w:rtl/>
         </w:rPr>
         <w:t>יש לציין לאיז</w:t>
       </w:r>
       <w:r>
         <w:rPr>
+          <w:color w:val="767171" w:themeColor="background2" w:themeShade="80"/>
           <w:rtl/>
         </w:rPr>
         <w:t xml:space="preserve">ו מטרה משמש כל מבנה נתונים. </w:t>
@@ -1103,15 +1117,20 @@
       <w:pPr>
         <w:pStyle w:val="ListBullet"/>
         <w:bidi/>
-      </w:pPr>
-      <w:r>
-        <w:rPr>
+        <w:rPr>
+          <w:color w:val="767171" w:themeColor="background2" w:themeShade="80"/>
+        </w:rPr>
+      </w:pPr>
+      <w:r>
+        <w:rPr>
+          <w:color w:val="767171" w:themeColor="background2" w:themeShade="80"/>
           <w:rtl/>
         </w:rPr>
         <w:t>עבור פרוטוקול תקשורת-נתו</w:t>
       </w:r>
       <w:r>
         <w:rPr>
+          <w:color w:val="767171" w:themeColor="background2" w:themeShade="80"/>
           <w:rtl/>
         </w:rPr>
         <w:t>נים בין רכיבים שונים:</w:t>
@@ -1126,9 +1145,13 @@
         </w:tabs>
         <w:bidi/>
         <w:ind w:left="720"/>
-      </w:pPr>
-      <w:r>
-        <w:rPr>
+        <w:rPr>
+          <w:color w:val="767171" w:themeColor="background2" w:themeShade="80"/>
+        </w:rPr>
+      </w:pPr>
+      <w:r>
+        <w:rPr>
+          <w:color w:val="767171" w:themeColor="background2" w:themeShade="80"/>
           <w:rtl/>
         </w:rPr>
         <w:t>מה המצבים</w:t>
@@ -1136,18 +1159,21 @@
       <w:r>
         <w:rPr>
           <w:rFonts w:hint="cs"/>
+          <w:color w:val="767171" w:themeColor="background2" w:themeShade="80"/>
           <w:rtl/>
         </w:rPr>
         <w:t xml:space="preserve"> </w:t>
       </w:r>
       <w:r>
         <w:rPr>
+          <w:color w:val="767171" w:themeColor="background2" w:themeShade="80"/>
           <w:rtl/>
         </w:rPr>
         <w:t>השונים לכל סוג של תקשורת (למשל אותנט</w:t>
       </w:r>
       <w:r>
         <w:rPr>
+          <w:color w:val="767171" w:themeColor="background2" w:themeShade="80"/>
           <w:rtl/>
         </w:rPr>
         <w:t>יקציה, הרשמה, שליחת קובץ וכו')</w:t>
@@ -1162,15 +1188,20 @@
         </w:tabs>
         <w:bidi/>
         <w:ind w:left="720"/>
-      </w:pPr>
-      <w:r>
-        <w:rPr>
+        <w:rPr>
+          <w:color w:val="767171" w:themeColor="background2" w:themeShade="80"/>
+        </w:rPr>
+      </w:pPr>
+      <w:r>
+        <w:rPr>
+          <w:color w:val="767171" w:themeColor="background2" w:themeShade="80"/>
           <w:rtl/>
         </w:rPr>
         <w:t>באילו ייצוגי מידע נעשה שימוש + תרשים זרימה של המצבים השונים שיכולים להיות וסדר השלבים שלהם (למשל כיצד נעביר מידע על מקרים של סיסמה שגויה, משתמש חסום, הת</w:t>
       </w:r>
       <w:r>
         <w:rPr>
+          <w:color w:val="767171" w:themeColor="background2" w:themeShade="80"/>
           <w:rtl/>
         </w:rPr>
         <w:t>חברות מוצלחת וכו')</w:t>
@@ -1180,9 +1211,13 @@
       <w:pPr>
         <w:pStyle w:val="ListBullet"/>
         <w:bidi/>
-      </w:pPr>
-      <w:r>
-        <w:rPr>
+        <w:rPr>
+          <w:color w:val="767171" w:themeColor="background2" w:themeShade="80"/>
+        </w:rPr>
+      </w:pPr>
+      <w:r>
+        <w:rPr>
+          <w:color w:val="767171" w:themeColor="background2" w:themeShade="80"/>
           <w:rtl/>
         </w:rPr>
         <w:t xml:space="preserve">מומלץ להגדיר מראש קודים של בקשות/פעולות, תוצאות/תגובות ושגיאות אשר </w:t>
@@ -1190,12 +1225,14 @@
       <w:r>
         <w:rPr>
           <w:rFonts w:hint="cs"/>
+          <w:color w:val="767171" w:themeColor="background2" w:themeShade="80"/>
           <w:rtl/>
         </w:rPr>
         <w:t xml:space="preserve">ישותפו בין כך </w:t>
       </w:r>
       <w:r>
         <w:rPr>
+          <w:color w:val="767171" w:themeColor="background2" w:themeShade="80"/>
           <w:rtl/>
         </w:rPr>
         <w:t xml:space="preserve">הרכיבים </w:t>
@@ -1203,6 +1240,7 @@
       <w:r>
         <w:rPr>
           <w:rFonts w:hint="cs"/>
+          <w:color w:val="767171" w:themeColor="background2" w:themeShade="80"/>
           <w:rtl/>
         </w:rPr>
         <w:t>הרלוונטיי</w:t>
@@ -1210,6 +1248,7 @@
       <w:r>
         <w:rPr>
           <w:rFonts w:hint="eastAsia"/>
+          <w:color w:val="767171" w:themeColor="background2" w:themeShade="80"/>
           <w:rtl/>
         </w:rPr>
         <w:t>ם</w:t>
@@ -1219,9 +1258,13 @@
       <w:pPr>
         <w:pStyle w:val="ListBullet"/>
         <w:bidi/>
-      </w:pPr>
-      <w:r>
-        <w:rPr>
+        <w:rPr>
+          <w:color w:val="767171" w:themeColor="background2" w:themeShade="80"/>
+        </w:rPr>
+      </w:pPr>
+      <w:r>
+        <w:rPr>
+          <w:color w:val="767171" w:themeColor="background2" w:themeShade="80"/>
           <w:rtl/>
         </w:rPr>
         <w:t>יש להתייחס לאופי המידע הנשמר (האם הוא טקסטואלי או בינארי) ולייצגו בצורה נוחה והולמת בהתאם</w:t>
@@ -1231,16 +1274,21 @@
       <w:pPr>
         <w:pStyle w:val="ListBullet"/>
         <w:bidi/>
-      </w:pPr>
-      <w:r>
-        <w:rPr>
-          <w:rFonts w:hint="cs"/>
+        <w:rPr>
+          <w:color w:val="767171" w:themeColor="background2" w:themeShade="80"/>
+        </w:rPr>
+      </w:pPr>
+      <w:r>
+        <w:rPr>
+          <w:rFonts w:hint="cs"/>
+          <w:color w:val="767171" w:themeColor="background2" w:themeShade="80"/>
           <w:rtl/>
         </w:rPr>
         <w:t xml:space="preserve">יש </w:t>
       </w:r>
       <w:r>
         <w:rPr>
+          <w:color w:val="767171" w:themeColor="background2" w:themeShade="80"/>
           <w:rtl/>
         </w:rPr>
         <w:t>לפרט אודות מבנה בסיס הנתונים (חלוקה לטבלאות, השם והטיפוס של כל עמודה/שדה, קשרים בין טבלאות ואילוצים כלשהם על עמודות)</w:t>
@@ -1254,12 +1302,359 @@
         </w:rPr>
       </w:pPr>
     </w:p>
-    <w:p>
-      <w:r>
-        <w:rPr>
-          <w:rtl/>
-        </w:rPr>
-        <w:br w:type="page"/>
+    <w:p/>
+    <w:p>
+      <w:pPr>
+        <w:bidi/>
+        <w:rPr>
+          <w:b/>
+          <w:bCs/>
+          <w:u w:val="single"/>
+          <w:rtl/>
+        </w:rPr>
+      </w:pPr>
+      <w:r>
+        <w:rPr>
+          <w:rFonts w:hint="cs"/>
+          <w:b/>
+          <w:bCs/>
+          <w:u w:val="single"/>
+          <w:rtl/>
+        </w:rPr>
+        <w:t>פרוטוקול תקשורת</w:t>
+      </w:r>
+    </w:p>
+    <w:p>
+      <w:pPr>
+        <w:bidi/>
+        <w:rPr>
+          <w:u w:val="single"/>
+          <w:rtl/>
+        </w:rPr>
+      </w:pPr>
+      <w:r>
+        <w:rPr>
+          <w:rFonts w:hint="cs"/>
+          <w:rtl/>
+        </w:rPr>
+        <w:t>בפרוייקט יש 2 פרוטוקולים ברשת.</w:t>
+      </w:r>
+      <w:r>
+        <w:rPr>
+          <w:rtl/>
+        </w:rPr>
+        <w:br/>
+      </w:r>
+      <w:r>
+        <w:rPr>
+          <w:rFonts w:hint="cs"/>
+          <w:u w:val="single"/>
+          <w:rtl/>
+        </w:rPr>
+        <w:t>בין הסוכן וה</w:t>
+      </w:r>
+      <w:r>
+        <w:rPr>
+          <w:rFonts w:hint="cs"/>
+          <w:u w:val="single"/>
+          <w:rtl/>
+        </w:rPr>
+        <w:t>שרת</w:t>
+      </w:r>
+      <w:r>
+        <w:rPr>
+          <w:rFonts w:hint="cs"/>
+          <w:u w:val="single"/>
+          <w:rtl/>
+        </w:rPr>
+        <w:t>:</w:t>
+      </w:r>
+    </w:p>
+    <w:p>
+      <w:pPr>
+        <w:bidi/>
+        <w:rPr>
+          <w:rtl/>
+        </w:rPr>
+      </w:pPr>
+      <w:r>
+        <w:rPr>
+          <w:rFonts w:hint="cs"/>
+          <w:rtl/>
+        </w:rPr>
+        <w:t xml:space="preserve">הסוכן </w:t>
+      </w:r>
+      <w:r>
+        <w:rPr>
+          <w:rFonts w:hint="cs"/>
+          <w:rtl/>
+        </w:rPr>
+        <w:t>שולח לשרת רשימה בכל איבר הוא מילון המכיל 6 שדות, כל מילון מייצג סיכום של חבילה. המילון מכיל-  שם תוכנה (מחרוזת), כתובת יעד (מחרוזת), מיקום גלובלי/מדינה (מחרוזת), האם החבילה נכנה או יצאה מהמכשיר (בוליאני), פורט בצד הסוכן (מספר) וגודל החבילה (מספר).</w:t>
+      </w:r>
+    </w:p>
+    <w:p>
+      <w:pPr>
+        <w:bidi/>
+        <w:rPr>
+          <w:rtl/>
+        </w:rPr>
+      </w:pPr>
+    </w:p>
+    <w:p>
+      <w:pPr>
+        <w:bidi/>
+        <w:rPr>
+          <w:u w:val="single"/>
+          <w:rtl/>
+        </w:rPr>
+      </w:pPr>
+      <w:r>
+        <w:rPr>
+          <w:rFonts w:hint="cs"/>
+          <w:u w:val="single"/>
+          <w:rtl/>
+        </w:rPr>
+        <w:t>בין המשתמש לאתר:</w:t>
+      </w:r>
+    </w:p>
+    <w:p>
+      <w:pPr>
+        <w:bidi/>
+        <w:rPr>
+          <w:rtl/>
+        </w:rPr>
+      </w:pPr>
+      <w:r>
+        <w:rPr>
+          <w:rFonts w:hint="cs"/>
+          <w:rtl/>
+        </w:rPr>
+        <w:t xml:space="preserve">שימוש סטנדרתי של פרוטוקל </w:t>
+      </w:r>
+      <w:r>
+        <w:t>http</w:t>
+      </w:r>
+      <w:r>
+        <w:rPr>
+          <w:rFonts w:hint="cs"/>
+          <w:rtl/>
+        </w:rPr>
+        <w:t xml:space="preserve">- האתר שולח למשתמש את עמוד ה </w:t>
+      </w:r>
+      <w:r>
+        <w:t>html</w:t>
+      </w:r>
+      <w:r>
+        <w:rPr>
+          <w:rFonts w:hint="cs"/>
+          <w:rtl/>
+        </w:rPr>
+        <w:t>.</w:t>
+      </w:r>
+    </w:p>
+    <w:p>
+      <w:pPr>
+        <w:bidi/>
+        <w:rPr>
+          <w:rtl/>
+        </w:rPr>
+      </w:pPr>
+    </w:p>
+    <w:p>
+      <w:pPr>
+        <w:bidi/>
+        <w:rPr>
+          <w:b/>
+          <w:bCs/>
+          <w:u w:val="single"/>
+          <w:rtl/>
+        </w:rPr>
+      </w:pPr>
+      <w:r>
+        <w:rPr>
+          <w:rFonts w:hint="cs"/>
+          <w:b/>
+          <w:bCs/>
+          <w:u w:val="single"/>
+          <w:rtl/>
+        </w:rPr>
+        <w:t>בסיס נ</w:t>
+      </w:r>
+      <w:r>
+        <w:rPr>
+          <w:rFonts w:hint="cs"/>
+          <w:b/>
+          <w:bCs/>
+          <w:u w:val="single"/>
+          <w:rtl/>
+        </w:rPr>
+        <w:t>ת</w:t>
+      </w:r>
+      <w:r>
+        <w:rPr>
+          <w:rFonts w:hint="cs"/>
+          <w:b/>
+          <w:bCs/>
+          <w:u w:val="single"/>
+          <w:rtl/>
+        </w:rPr>
+        <w:t>ונים</w:t>
+      </w:r>
+    </w:p>
+    <w:p>
+      <w:pPr>
+        <w:bidi/>
+        <w:rPr>
+          <w:rFonts w:hint="cs"/>
+          <w:rtl/>
+        </w:rPr>
+      </w:pPr>
+      <w:r>
+        <w:rPr>
+          <w:rFonts w:hint="cs"/>
+          <w:rtl/>
+        </w:rPr>
+        <w:t xml:space="preserve">בסיס הנתונים </w:t>
+      </w:r>
+      <w:r>
+        <w:rPr>
+          <w:rFonts w:hint="cs"/>
+          <w:rtl/>
+        </w:rPr>
+        <w:t>בו אני משתמש הינו קובץ סטנדרתי בעל סיומת .</w:t>
+      </w:r>
+      <w:proofErr w:type="spellStart"/>
+      <w:r>
+        <w:t>dat</w:t>
+      </w:r>
+      <w:proofErr w:type="spellEnd"/>
+      <w:r>
+        <w:rPr>
+          <w:rFonts w:hint="cs"/>
+          <w:rtl/>
+        </w:rPr>
+        <w:t xml:space="preserve"> </w:t>
+      </w:r>
+      <w:r>
+        <w:rPr>
+          <w:rtl/>
+        </w:rPr>
+        <w:t>–</w:t>
+      </w:r>
+      <w:r>
+        <w:rPr>
+          <w:rFonts w:hint="cs"/>
+          <w:rtl/>
+        </w:rPr>
+        <w:t xml:space="preserve"> הקובץ שומר מחרוזת </w:t>
+      </w:r>
+      <w:r>
+        <w:t>json</w:t>
+      </w:r>
+      <w:r>
+        <w:rPr>
+          <w:rFonts w:hint="cs"/>
+          <w:rtl/>
+        </w:rPr>
+        <w:t xml:space="preserve"> של מילון, המכיל כמפתח את שם הדוח וכערך רשימה המכילה </w:t>
+      </w:r>
+      <w:r>
+        <w:rPr>
+          <w:rtl/>
+        </w:rPr>
+        <w:t>–</w:t>
+      </w:r>
+      <w:r>
+        <w:rPr>
+          <w:rFonts w:hint="cs"/>
+          <w:rtl/>
+        </w:rPr>
+        <w:t xml:space="preserve"> מילון שמכיל כמפתח כתובת מכשיר וכערך את מספר בתים שקיבל, </w:t>
+      </w:r>
+      <w:r>
+        <w:rPr>
+          <w:rFonts w:hint="cs"/>
+          <w:rtl/>
+        </w:rPr>
+        <w:t>מילון שמכיל כמפתח כתובת מכשיר וכערך את מספר בתים</w:t>
+      </w:r>
+      <w:r>
+        <w:rPr>
+          <w:rFonts w:hint="cs"/>
+          <w:rtl/>
+        </w:rPr>
+        <w:t xml:space="preserve"> ששלח, מילון שמכיל בכמפתח כתובת מכשיר וכערך התראות (כמו חיבור או </w:t>
+      </w:r>
+      <w:r>
+        <w:rPr>
+          <w:rFonts w:hint="cs"/>
+          <w:rtl/>
+        </w:rPr>
+        <w:lastRenderedPageBreak/>
+        <w:t xml:space="preserve">התנתקות), מילון המכיל כמפתח מיקום גולובלי/שם מדינה וכערך את גודל המידע שנשלח לשם, מילון המכיל כערך את כתובת היעד </w:t>
+      </w:r>
+      <w:r>
+        <w:rPr>
+          <w:rFonts w:hint="cs"/>
+          <w:rtl/>
+        </w:rPr>
+        <w:t>וכערך גודל מידע</w:t>
+      </w:r>
+      <w:r>
+        <w:rPr>
+          <w:rFonts w:hint="cs"/>
+          <w:rtl/>
+        </w:rPr>
+        <w:t>, מיל</w:t>
+      </w:r>
+      <w:r>
+        <w:rPr>
+          <w:rFonts w:hint="cs"/>
+          <w:rtl/>
+        </w:rPr>
+        <w:t>ו</w:t>
+      </w:r>
+      <w:r>
+        <w:rPr>
+          <w:rFonts w:hint="cs"/>
+          <w:rtl/>
+        </w:rPr>
+        <w:t xml:space="preserve">ן המכיל כמפתח שם תוכנה </w:t>
+      </w:r>
+      <w:r>
+        <w:rPr>
+          <w:rFonts w:hint="cs"/>
+          <w:rtl/>
+        </w:rPr>
+        <w:t>וכערך גודל מידע</w:t>
+      </w:r>
+      <w:r>
+        <w:rPr>
+          <w:rFonts w:hint="cs"/>
+          <w:rtl/>
+        </w:rPr>
+        <w:t xml:space="preserve">, </w:t>
+      </w:r>
+      <w:r>
+        <w:rPr>
+          <w:rFonts w:hint="cs"/>
+          <w:rtl/>
+        </w:rPr>
+        <w:t xml:space="preserve">מילון המכיל כערך מספר פורט </w:t>
+      </w:r>
+      <w:r>
+        <w:rPr>
+          <w:rFonts w:hint="cs"/>
+          <w:rtl/>
+        </w:rPr>
+        <w:t>וכערך גודל מידע</w:t>
+      </w:r>
+      <w:r>
+        <w:rPr>
+          <w:rFonts w:hint="cs"/>
+          <w:rtl/>
+        </w:rPr>
+        <w:t>.</w:t>
       </w:r>
     </w:p>
     <w:p>
@@ -1316,6 +1711,7 @@
         <w:contextualSpacing/>
         <w:rPr>
           <w:iCs/>
+          <w:color w:val="767171" w:themeColor="background2" w:themeShade="80"/>
           <w:rtl/>
         </w:rPr>
       </w:pPr>
@@ -1323,6 +1719,7 @@
         <w:rPr>
           <w:rFonts w:hint="cs"/>
           <w:iCs/>
+          <w:color w:val="767171" w:themeColor="background2" w:themeShade="80"/>
           <w:rtl/>
         </w:rPr>
         <w:t>כאן יופיע פירוט ממשקי המשתמשים וכן תופיע הסקיצה עבורם</w:t>
@@ -1334,6 +1731,7 @@
         <w:ind w:firstLine="720"/>
         <w:contextualSpacing/>
         <w:rPr>
+          <w:color w:val="767171" w:themeColor="background2" w:themeShade="80"/>
           <w:rtl/>
         </w:rPr>
       </w:pPr>
@@ -1342,225 +1740,231 @@
       <w:pPr>
         <w:bidi/>
         <w:ind w:firstLine="720"/>
+        <w:contextualSpacing/>
+        <w:rPr>
+          <w:rtl/>
+        </w:rPr>
+      </w:pPr>
+      <w:r>
+        <w:rPr>
+          <w:rFonts w:hint="cs"/>
+          <w:color w:val="767171" w:themeColor="background2" w:themeShade="80"/>
+          <w:rtl/>
+        </w:rPr>
+        <w:t xml:space="preserve">בסעיף זה </w:t>
+      </w:r>
+      <w:r>
+        <w:rPr>
+          <w:color w:val="767171" w:themeColor="background2" w:themeShade="80"/>
+          <w:rtl/>
+        </w:rPr>
+        <w:t xml:space="preserve">יש לפרט </w:t>
+      </w:r>
+      <w:r>
+        <w:rPr>
+          <w:rFonts w:hint="cs"/>
+          <w:color w:val="767171" w:themeColor="background2" w:themeShade="80"/>
+          <w:rtl/>
+        </w:rPr>
+        <w:t xml:space="preserve">את </w:t>
+      </w:r>
+      <w:r>
+        <w:rPr>
+          <w:color w:val="767171" w:themeColor="background2" w:themeShade="80"/>
+          <w:rtl/>
+        </w:rPr>
+        <w:t>הפונקציונליות של המערכת כפי שהיא מתבטאת עבור משתמש חיצוני. במידה ויש סוגים שונים של משתמשים, יש להתייחס לכולם בהתאם - אילו רכיבים או נתונים רלוונטי</w:t>
+      </w:r>
+      <w:r>
+        <w:rPr>
+          <w:rFonts w:hint="cs"/>
+          <w:color w:val="767171" w:themeColor="background2" w:themeShade="80"/>
+          <w:rtl/>
+        </w:rPr>
+        <w:t>י</w:t>
+      </w:r>
+      <w:r>
+        <w:rPr>
+          <w:color w:val="767171" w:themeColor="background2" w:themeShade="80"/>
+          <w:rtl/>
+        </w:rPr>
+        <w:t>ם עבורם, וכיצד הם מתקשרים איתם.</w:t>
+      </w:r>
+      <w:r>
+        <w:rPr>
+          <w:color w:val="767171" w:themeColor="background2" w:themeShade="80"/>
+          <w:rtl/>
+        </w:rPr>
+        <w:br/>
+      </w:r>
+      <w:r>
+        <w:rPr>
+          <w:color w:val="767171" w:themeColor="background2" w:themeShade="80"/>
+          <w:rtl/>
+        </w:rPr>
+        <w:br/>
+        <w:t>בנוסף, יש לצרף המחשות ויזואליות של המסכים השונים, ולהסביר את התוכן שלהם (למשל מה התפקיד של כל שדה או כפתור, מה קשור/תלוי במה - למשל כפתור שמכובה בהתאם לתנאים מסוימים במערכת וכן הלאה) והקשרים ביניהם (איזה מסך מוביל לאיזה מסך ו</w:t>
+      </w:r>
+      <w:r>
+        <w:rPr>
+          <w:color w:val="767171" w:themeColor="background2" w:themeShade="80"/>
+          <w:rtl/>
+        </w:rPr>
+        <w:t>באילו מקרים)</w:t>
+      </w:r>
+      <w:r>
+        <w:rPr>
+          <w:color w:val="767171" w:themeColor="background2" w:themeShade="80"/>
+          <w:rtl/>
+        </w:rPr>
+        <w:br/>
+      </w:r>
+    </w:p>
+    <w:p>
+      <w:pPr>
+        <w:bidi/>
+        <w:contextualSpacing/>
+        <w:rPr>
+          <w:rtl/>
+        </w:rPr>
+      </w:pPr>
+      <w:r>
+        <w:rPr>
+          <w:rFonts w:hint="cs"/>
+          <w:rtl/>
+        </w:rPr>
+        <w:t>ממשק המשתמש בפרויקט שלי הוא למעשה האתר. לאתר יש 4 מסכים עיקריים.</w:t>
+      </w:r>
+    </w:p>
+    <w:p>
+      <w:pPr>
+        <w:bidi/>
+        <w:contextualSpacing/>
+        <w:rPr>
+          <w:rtl/>
+        </w:rPr>
+      </w:pPr>
+      <w:r>
+        <w:rPr>
+          <w:rFonts w:hint="cs"/>
+          <w:rtl/>
+        </w:rPr>
+        <w:t>בית</w:t>
+      </w:r>
+    </w:p>
+    <w:p>
+      <w:pPr>
+        <w:bidi/>
+        <w:contextualSpacing/>
+        <w:rPr>
+          <w:rtl/>
+        </w:rPr>
+      </w:pPr>
+      <w:r>
+        <w:rPr>
+          <w:rFonts w:hint="cs"/>
+          <w:rtl/>
+        </w:rPr>
+        <w:t>דוח</w:t>
+      </w:r>
+    </w:p>
+    <w:p>
+      <w:pPr>
+        <w:bidi/>
+        <w:contextualSpacing/>
+        <w:rPr>
+          <w:rtl/>
+        </w:rPr>
+      </w:pPr>
+      <w:r>
+        <w:rPr>
+          <w:rFonts w:hint="cs"/>
+          <w:rtl/>
+        </w:rPr>
+        <w:t>רשימת כל הדוחות</w:t>
+      </w:r>
+    </w:p>
+    <w:p>
+      <w:pPr>
+        <w:bidi/>
+        <w:contextualSpacing/>
+        <w:rPr>
+          <w:bCs/>
+          <w:sz w:val="32"/>
+          <w:szCs w:val="28"/>
+          <w:rtl/>
+        </w:rPr>
+      </w:pPr>
+      <w:r>
+        <w:rPr>
+          <w:rFonts w:hint="cs"/>
+          <w:rtl/>
+        </w:rPr>
+        <w:t>סיכום</w:t>
+      </w:r>
+      <w:r>
+        <w:rPr>
+          <w:bCs/>
+          <w:sz w:val="32"/>
+          <w:szCs w:val="28"/>
+          <w:rtl/>
+        </w:rPr>
+        <w:br w:type="page"/>
+      </w:r>
+      <w:bookmarkStart w:id="0" w:name="_GoBack"/>
+      <w:bookmarkEnd w:id="0"/>
+    </w:p>
+    <w:p>
+      <w:pPr>
+        <w:bidi/>
         <w:contextualSpacing/>
         <w:rPr>
           <w:bCs/>
           <w:sz w:val="32"/>
           <w:szCs w:val="28"/>
           <w:u w:val="single"/>
-        </w:rPr>
-      </w:pPr>
-      <w:r>
-        <w:rPr>
-          <w:rFonts w:hint="cs"/>
-          <w:rtl/>
-        </w:rPr>
-        <w:t xml:space="preserve">בסעיף זה </w:t>
-      </w:r>
-      <w:r>
-        <w:rPr>
-          <w:rtl/>
-        </w:rPr>
-        <w:t xml:space="preserve">יש לפרט </w:t>
-      </w:r>
-      <w:r>
-        <w:rPr>
-          <w:rFonts w:hint="cs"/>
-          <w:rtl/>
-        </w:rPr>
-        <w:t xml:space="preserve">את </w:t>
-      </w:r>
-      <w:r>
-        <w:rPr>
-          <w:rtl/>
-        </w:rPr>
-        <w:t>הפונקציונליות של המערכת כפי שהיא מתבטאת עבור משתמש חיצוני. במידה ויש סוגים שונים של משתמשים, יש להתייחס לכולם בהתאם - אילו רכיבים או נתונים רלוונטי</w:t>
-      </w:r>
-      <w:r>
-        <w:rPr>
-          <w:rFonts w:hint="cs"/>
-          <w:rtl/>
-        </w:rPr>
-        <w:t>י</w:t>
-      </w:r>
-      <w:r>
-        <w:rPr>
-          <w:rtl/>
-        </w:rPr>
-        <w:t>ם עבורם, וכיצד הם מתקשרים איתם.</w:t>
-      </w:r>
-      <w:r>
-        <w:rPr>
-          <w:rtl/>
-        </w:rPr>
-        <w:br/>
-      </w:r>
-      <w:r>
-        <w:rPr>
-          <w:rtl/>
-        </w:rPr>
-        <w:br/>
-        <w:t>בנוסף, יש לצרף המחשות ויזואליות של המסכים השונים, ולהסביר את התוכן שלהם (למשל מה התפקיד של כל שדה או כפתור, מה קשור/תלוי במה - למשל כפתור שמכובה בהתאם לתנאים מסוימים במערכת וכן הלאה) והקשרים ביניהם (איזה מסך מוביל לאיזה מסך ו</w:t>
-      </w:r>
-      <w:r>
-        <w:rPr>
-          <w:rtl/>
-        </w:rPr>
-        <w:t>באילו מקרים)</w:t>
-      </w:r>
-      <w:r>
-        <w:rPr>
-          <w:rtl/>
-        </w:rPr>
-        <w:br/>
-      </w:r>
-      <w:r>
-        <w:rPr>
-          <w:rtl/>
-        </w:rPr>
-        <w:br/>
-      </w:r>
-      <w:r>
-        <w:rPr>
-          <w:rtl/>
-        </w:rPr>
-        <w:t>דוגמה (לא מלאה):</w:t>
-      </w:r>
-      <w:r>
-        <w:rPr>
-          <w:rtl/>
-        </w:rPr>
-        <w:br/>
-      </w:r>
-      <w:r>
-        <w:rPr>
-          <w:noProof/>
-        </w:rPr>
-        <w:drawing>
-          <wp:inline distT="114300" distB="114300" distL="114300" distR="114300" wp14:anchorId="6D6A12CD" wp14:editId="19603198">
-            <wp:extent cx="5943600" cy="2692400"/>
-            <wp:effectExtent l="0" t="0" r="0" b="0"/>
-            <wp:docPr id="1" name="image01.jpg" descr="toptal-blog-Notifeye.jpg"/>
-            <wp:cNvGraphicFramePr/>
-            <a:graphic xmlns:a="http://schemas.openxmlformats.org/drawingml/2006/main">
-              <a:graphicData uri="http://schemas.openxmlformats.org/drawingml/2006/picture">
-                <pic:pic xmlns:pic="http://schemas.openxmlformats.org/drawingml/2006/picture">
-                  <pic:nvPicPr>
-                    <pic:cNvPr id="0" name="image01.jpg" descr="toptal-blog-Notifeye.jpg"/>
-                    <pic:cNvPicPr preferRelativeResize="0"/>
-                  </pic:nvPicPr>
-                  <pic:blipFill>
-                    <a:blip r:embed="rId7"/>
-                    <a:srcRect/>
-                    <a:stretch>
-                      <a:fillRect/>
-                    </a:stretch>
-                  </pic:blipFill>
-                  <pic:spPr>
-                    <a:xfrm>
-                      <a:off x="0" y="0"/>
-                      <a:ext cx="5943600" cy="2692400"/>
-                    </a:xfrm>
-                    <a:prstGeom prst="rect">
-                      <a:avLst/>
-                    </a:prstGeom>
-                    <a:ln/>
-                  </pic:spPr>
-                </pic:pic>
-              </a:graphicData>
-            </a:graphic>
-          </wp:inline>
-        </w:drawing>
-      </w:r>
-    </w:p>
-    <w:p>
-      <w:pPr>
-        <w:bidi/>
-      </w:pPr>
-    </w:p>
-    <w:p>
-      <w:pPr>
-        <w:bidi/>
-        <w:contextualSpacing/>
-        <w:rPr>
+          <w:rtl/>
+        </w:rPr>
+      </w:pPr>
+      <w:r>
+        <w:rPr>
+          <w:rFonts w:hint="cs"/>
+          <w:bCs/>
+          <w:sz w:val="32"/>
+          <w:szCs w:val="28"/>
+          <w:rtl/>
+        </w:rPr>
+        <w:lastRenderedPageBreak/>
+        <w:t>5</w:t>
+      </w:r>
+      <w:r>
+        <w:rPr>
+          <w:rFonts w:hint="cs"/>
+          <w:bCs/>
+          <w:sz w:val="32"/>
+          <w:szCs w:val="28"/>
+          <w:rtl/>
+        </w:rPr>
+        <w:t>.</w:t>
+      </w:r>
+      <w:r>
+        <w:rPr>
+          <w:bCs/>
+          <w:sz w:val="32"/>
+          <w:szCs w:val="28"/>
+          <w:rtl/>
+        </w:rPr>
+        <w:tab/>
+      </w:r>
+      <w:r>
+        <w:rPr>
+          <w:rFonts w:hint="cs"/>
           <w:bCs/>
           <w:sz w:val="32"/>
           <w:szCs w:val="28"/>
           <w:u w:val="single"/>
           <w:rtl/>
         </w:rPr>
-      </w:pPr>
-    </w:p>
-    <w:p>
-      <w:pPr>
-        <w:rPr>
-          <w:bCs/>
-          <w:sz w:val="32"/>
-          <w:szCs w:val="28"/>
-          <w:rtl/>
-        </w:rPr>
-      </w:pPr>
-      <w:r>
-        <w:rPr>
-          <w:bCs/>
-          <w:sz w:val="32"/>
-          <w:szCs w:val="28"/>
-          <w:rtl/>
-        </w:rPr>
-        <w:br w:type="page"/>
-      </w:r>
-    </w:p>
-    <w:p>
-      <w:pPr>
-        <w:bidi/>
-        <w:contextualSpacing/>
-        <w:rPr>
-          <w:bCs/>
-          <w:sz w:val="32"/>
-          <w:szCs w:val="28"/>
-          <w:u w:val="single"/>
-          <w:rtl/>
-        </w:rPr>
-      </w:pPr>
-      <w:r>
-        <w:rPr>
-          <w:rFonts w:hint="cs"/>
-          <w:bCs/>
-          <w:sz w:val="32"/>
-          <w:szCs w:val="28"/>
-          <w:rtl/>
-        </w:rPr>
-        <w:lastRenderedPageBreak/>
-        <w:t>5</w:t>
-      </w:r>
-      <w:r>
-        <w:rPr>
-          <w:rFonts w:hint="cs"/>
-          <w:bCs/>
-          <w:sz w:val="32"/>
-          <w:szCs w:val="28"/>
-          <w:rtl/>
-        </w:rPr>
-        <w:t>.</w:t>
-      </w:r>
-      <w:r>
-        <w:rPr>
-          <w:bCs/>
-          <w:sz w:val="32"/>
-          <w:szCs w:val="28"/>
-          <w:rtl/>
-        </w:rPr>
-        <w:tab/>
-      </w:r>
-      <w:r>
-        <w:rPr>
-          <w:rFonts w:hint="cs"/>
-          <w:bCs/>
-          <w:sz w:val="32"/>
-          <w:szCs w:val="28"/>
-          <w:u w:val="single"/>
-          <w:rtl/>
-        </w:rPr>
         <w:t>נספחים</w:t>
       </w:r>
     </w:p>
@@ -1594,7 +1998,7 @@
       </w:r>
     </w:p>
     <w:sectPr>
-      <w:headerReference w:type="default" r:id="rId8"/>
+      <w:headerReference w:type="default" r:id="rId7"/>
       <w:pgSz w:w="12240" w:h="15840"/>
       <w:pgMar w:top="1440" w:right="1440" w:bottom="1440" w:left="1440" w:header="720" w:footer="720" w:gutter="0"/>
       <w:cols w:space="720"/>

</xml_diff>